<commit_message>
Adicionando Lógica de Programação
</commit_message>
<xml_diff>
--- a/Pensamento Computacional/Pensamento Computacional.docx
+++ b/Pensamento Computacional/Pensamento Computacional.docx
@@ -66,7 +66,15 @@
         </w:numPr>
       </w:pPr>
       <w:r>
-        <w:t xml:space="preserve">Habilidade Humana é a abstração, ou seja </w:t>
+        <w:t xml:space="preserve">Habilidade Humana é a abstração, </w:t>
+      </w:r>
+      <w:proofErr w:type="gramStart"/>
+      <w:r>
+        <w:t>ou seja</w:t>
+      </w:r>
+      <w:proofErr w:type="gramEnd"/>
+      <w:r>
+        <w:t xml:space="preserve"> </w:t>
       </w:r>
       <w:r>
         <w:t xml:space="preserve">o ser humano como natureza tem a facilidade em </w:t>
@@ -102,11 +110,16 @@
         <w:t>ambém</w:t>
       </w:r>
       <w:r>
-        <w:t xml:space="preserve"> de raciocínio lógico e refinamento ( otimiza</w:t>
+        <w:t xml:space="preserve"> de raciocínio lógico e refinamento </w:t>
+      </w:r>
+      <w:proofErr w:type="gramStart"/>
+      <w:r>
+        <w:t>( otimiza</w:t>
       </w:r>
       <w:r>
         <w:t>ção</w:t>
       </w:r>
+      <w:proofErr w:type="gramEnd"/>
       <w:r>
         <w:t xml:space="preserve"> recursos </w:t>
       </w:r>
@@ -261,13 +274,21 @@
         <w:t>síntese</w:t>
       </w:r>
       <w:r>
-        <w:t xml:space="preserve">); ordem de execução de tarefas menores </w:t>
+        <w:t xml:space="preserve">); </w:t>
+      </w:r>
+      <w:proofErr w:type="gramStart"/>
+      <w:r>
+        <w:t xml:space="preserve">ordem de execução de tarefas menores </w:t>
       </w:r>
       <w:r>
         <w:t>(estratégia</w:t>
       </w:r>
       <w:r>
-        <w:t>) podem ser executadas de forma sequencial ou concomitante</w:t>
+        <w:t>) podem</w:t>
+      </w:r>
+      <w:proofErr w:type="gramEnd"/>
+      <w:r>
+        <w:t xml:space="preserve"> ser executadas de forma sequencial ou concomitante</w:t>
       </w:r>
       <w:r>
         <w:t>mente</w:t>
@@ -279,7 +300,15 @@
         <w:t xml:space="preserve"> um bolo, que será decomposto da seguinte forma: Preparar a Massa; Preparar a cobertura; preparar o recheio; </w:t>
       </w:r>
       <w:r>
-        <w:t>Identificar os ingredientes; determinar as etapas (sequencial ou paralelo); executas as etapas; agregar os ingredientes para finalizar(recompor com coerência)</w:t>
+        <w:t xml:space="preserve">Identificar os ingredientes; determinar as etapas (sequencial ou paralelo); executas as etapas; agregar os ingredientes para </w:t>
+      </w:r>
+      <w:proofErr w:type="gramStart"/>
+      <w:r>
+        <w:t>finalizar(</w:t>
+      </w:r>
+      <w:proofErr w:type="gramEnd"/>
+      <w:r>
+        <w:t>recompor com coerência)</w:t>
       </w:r>
     </w:p>
     <w:p>
@@ -291,7 +320,15 @@
         </w:numPr>
       </w:pPr>
       <w:r>
-        <w:t>Outro EX: Criar um APP – Finalidade ?; Interface?; Pré-requisitos; Definição de componentes e etapas.</w:t>
+        <w:t xml:space="preserve">Outro EX: Criar um APP – </w:t>
+      </w:r>
+      <w:proofErr w:type="gramStart"/>
+      <w:r>
+        <w:t>Finalidade ?</w:t>
+      </w:r>
+      <w:proofErr w:type="gramEnd"/>
+      <w:r>
+        <w:t>; Interface?; Pré-requisitos; Definição de componentes e etapas.</w:t>
       </w:r>
     </w:p>
     <w:p>
@@ -315,8 +352,21 @@
         </w:numPr>
       </w:pPr>
       <w:r>
-        <w:t>Reconhecimento de padrões buscamos referências, modelos. (determinar dentro de um problemas as similaridades e diferenças). EX: fotos de rede social. São aplicados em: Classificação de dados, reconhecimento de imagens, reconhecimento de fala, análise de cenas, classificação de documentos etc..</w:t>
-      </w:r>
+        <w:t xml:space="preserve">Reconhecimento de padrões buscamos referências, modelos. (determinar dentro de </w:t>
+      </w:r>
+      <w:proofErr w:type="gramStart"/>
+      <w:r>
+        <w:t>um problemas</w:t>
+      </w:r>
+      <w:proofErr w:type="gramEnd"/>
+      <w:r>
+        <w:t xml:space="preserve"> as similaridades e diferenças). EX: fotos de rede social. São aplicados em: Classificação de dados, reconhecimento de imagens, reconhecimento de fala, análise de cenas, classificação de documentos </w:t>
+      </w:r>
+      <w:proofErr w:type="gramStart"/>
+      <w:r>
+        <w:t>etc..</w:t>
+      </w:r>
+      <w:proofErr w:type="gramEnd"/>
     </w:p>
     <w:p>
       <w:pPr>
@@ -434,7 +484,15 @@
         <w:t xml:space="preserve">essa sequência </w:t>
       </w:r>
       <w:r>
-        <w:t>precisa ser entendido pela máquina.</w:t>
+        <w:t xml:space="preserve">precisa ser </w:t>
+      </w:r>
+      <w:proofErr w:type="gramStart"/>
+      <w:r>
+        <w:t>entendido</w:t>
+      </w:r>
+      <w:proofErr w:type="gramEnd"/>
+      <w:r>
+        <w:t xml:space="preserve"> pela máquina.</w:t>
       </w:r>
     </w:p>
     <w:p>
@@ -503,28 +561,37 @@
         <w:t>natural)</w:t>
       </w:r>
       <w:r>
-        <w:t>; fluxograma ( utilização de símbolos pré-definidos); pseudocódigo (</w:t>
+        <w:t xml:space="preserve">; fluxograma </w:t>
+      </w:r>
+      <w:proofErr w:type="gramStart"/>
+      <w:r>
+        <w:t>( utilização</w:t>
+      </w:r>
+      <w:proofErr w:type="gramEnd"/>
+      <w:r>
+        <w:t xml:space="preserve"> de símbolos pré-definidos); pseudocódigo (</w:t>
       </w:r>
       <w:proofErr w:type="spellStart"/>
       <w:r>
         <w:t>portugol</w:t>
       </w:r>
+      <w:proofErr w:type="spellEnd"/>
+      <w:r>
+        <w:t xml:space="preserve">) </w:t>
+      </w:r>
+    </w:p>
+    <w:p>
+      <w:pPr>
+        <w:pStyle w:val="PargrafodaLista"/>
+      </w:pPr>
+    </w:p>
+    <w:p>
+      <w:pPr>
+        <w:pStyle w:val="PargrafodaLista"/>
+        <w:ind w:left="4968" w:firstLine="696"/>
+      </w:pPr>
       <w:bookmarkStart w:id="0" w:name="_GoBack"/>
       <w:bookmarkEnd w:id="0"/>
-      <w:proofErr w:type="spellEnd"/>
-      <w:r>
-        <w:t xml:space="preserve">) </w:t>
-      </w:r>
-    </w:p>
-    <w:p>
-      <w:pPr>
-        <w:pStyle w:val="PargrafodaLista"/>
-      </w:pPr>
-    </w:p>
-    <w:p>
-      <w:pPr>
-        <w:pStyle w:val="PargrafodaLista"/>
-      </w:pPr>
     </w:p>
     <w:sectPr>
       <w:pgSz w:w="11906" w:h="16838"/>

</xml_diff>